<commit_message>
added test dataset and various updates to scripts
</commit_message>
<xml_diff>
--- a/README.docx
+++ b/README.docx
@@ -381,8 +381,6 @@
         </w:rPr>
         <w:t xml:space="preserve">_1.0.0_install.sh </w:t>
       </w:r>
-      <w:bookmarkStart w:id="0" w:name="_GoBack"/>
-      <w:bookmarkEnd w:id="0"/>
     </w:p>
     <w:p>
       <w:pPr>
@@ -531,7 +529,7 @@
         </w:rPr>
         <w:t xml:space="preserve"> for instance.  </w:t>
       </w:r>
-      <w:bookmarkStart w:id="1" w:name="OLE_LINK15"/>
+      <w:bookmarkStart w:id="0" w:name="OLE_LINK15"/>
       <w:r>
         <w:rPr>
           <w:rFonts w:ascii="Segoe UI" w:eastAsia="Times New Roman" w:hAnsi="Segoe UI" w:cs="Segoe UI"/>
@@ -543,7 +541,7 @@
         </w:rPr>
         <w:t xml:space="preserve">Ultimately, the objective is that wrap all this up in a </w:t>
       </w:r>
-      <w:bookmarkStart w:id="2" w:name="OLE_LINK16"/>
+      <w:bookmarkStart w:id="1" w:name="OLE_LINK16"/>
       <w:r>
         <w:rPr>
           <w:rFonts w:ascii="Segoe UI" w:eastAsia="Times New Roman" w:hAnsi="Segoe UI" w:cs="Segoe UI"/>
@@ -555,19 +553,19 @@
         </w:rPr>
         <w:t>DOCKER</w:t>
       </w:r>
+      <w:bookmarkEnd w:id="0"/>
+      <w:r>
+        <w:rPr>
+          <w:rFonts w:ascii="Segoe UI" w:eastAsia="Times New Roman" w:hAnsi="Segoe UI" w:cs="Segoe UI"/>
+          <w:color w:val="24292E"/>
+          <w:sz w:val="24"/>
+          <w:szCs w:val="24"/>
+          <w:highlight w:val="yellow"/>
+          <w:lang w:eastAsia="en-AU"/>
+        </w:rPr>
+        <w:t xml:space="preserve"> </w:t>
+      </w:r>
       <w:bookmarkEnd w:id="1"/>
-      <w:r>
-        <w:rPr>
-          <w:rFonts w:ascii="Segoe UI" w:eastAsia="Times New Roman" w:hAnsi="Segoe UI" w:cs="Segoe UI"/>
-          <w:color w:val="24292E"/>
-          <w:sz w:val="24"/>
-          <w:szCs w:val="24"/>
-          <w:highlight w:val="yellow"/>
-          <w:lang w:eastAsia="en-AU"/>
-        </w:rPr>
-        <w:t xml:space="preserve"> </w:t>
-      </w:r>
-      <w:bookmarkEnd w:id="2"/>
       <w:r>
         <w:rPr>
           <w:rFonts w:ascii="Segoe UI" w:eastAsia="Times New Roman" w:hAnsi="Segoe UI" w:cs="Segoe UI"/>
@@ -720,8 +718,8 @@
         </w:rPr>
         <w:t xml:space="preserve">  Note, all file must end in </w:t>
       </w:r>
-      <w:bookmarkStart w:id="3" w:name="OLE_LINK13"/>
-      <w:bookmarkStart w:id="4" w:name="OLE_LINK14"/>
+      <w:bookmarkStart w:id="2" w:name="OLE_LINK13"/>
+      <w:bookmarkStart w:id="3" w:name="OLE_LINK14"/>
       <w:r>
         <w:rPr>
           <w:rFonts w:ascii="Segoe UI" w:eastAsia="Times New Roman" w:hAnsi="Segoe UI" w:cs="Segoe UI"/>
@@ -732,8 +730,8 @@
         </w:rPr>
         <w:t xml:space="preserve">*_R1.fastq.gz </w:t>
       </w:r>
+      <w:bookmarkEnd w:id="2"/>
       <w:bookmarkEnd w:id="3"/>
-      <w:bookmarkEnd w:id="4"/>
       <w:r>
         <w:rPr>
           <w:rFonts w:ascii="Segoe UI" w:eastAsia="Times New Roman" w:hAnsi="Segoe UI" w:cs="Segoe UI"/>
@@ -1158,6 +1156,16 @@
         </w:rPr>
         <w:t xml:space="preserve"> file of all homologs per reference gene.</w:t>
       </w:r>
+      <w:r>
+        <w:rPr>
+          <w:rFonts w:ascii="Segoe UI" w:eastAsia="Times New Roman" w:hAnsi="Segoe UI" w:cs="Segoe UI"/>
+          <w:color w:val="24292E"/>
+          <w:sz w:val="24"/>
+          <w:szCs w:val="24"/>
+          <w:lang w:eastAsia="en-AU"/>
+        </w:rPr>
+        <w:t xml:space="preserve">  These are then aligned using MAFFT.</w:t>
+      </w:r>
     </w:p>
     <w:p>
       <w:pPr>
@@ -1244,13 +1252,23 @@
           <w:szCs w:val="24"/>
           <w:lang w:eastAsia="en-AU"/>
         </w:rPr>
-        <w:t xml:space="preserve">  This step also produces a summary table detailing the number of homologs remaining per species per gene.  </w:t>
+        <w:t xml:space="preserve">  This step also produces a summary table detailing the number of homologs r</w:t>
+      </w:r>
+      <w:r>
+        <w:rPr>
+          <w:rFonts w:ascii="Segoe UI" w:eastAsia="Times New Roman" w:hAnsi="Segoe UI" w:cs="Segoe UI"/>
+          <w:color w:val="24292E"/>
+          <w:sz w:val="24"/>
+          <w:szCs w:val="24"/>
+          <w:lang w:eastAsia="en-AU"/>
+        </w:rPr>
+        <w:t>emaining per species per gene.</w:t>
       </w:r>
     </w:p>
     <w:p>
       <w:pPr>
         <w:spacing w:before="60" w:after="100" w:afterAutospacing="1" w:line="240" w:lineRule="auto"/>
-        <w:ind w:left="720"/>
+        <w:ind w:left="737"/>
         <w:rPr>
           <w:rFonts w:ascii="Segoe UI" w:eastAsia="Times New Roman" w:hAnsi="Segoe UI" w:cs="Segoe UI"/>
           <w:color w:val="24292E"/>
@@ -1289,37 +1307,7 @@
           <w:szCs w:val="24"/>
           <w:lang w:eastAsia="en-AU"/>
         </w:rPr>
-        <w:t xml:space="preserve"> suitable for phylogenetic analysis.  Filtering based on taxa completeness is recommended at this stage (e.g. 80% of the study taxa have this single copy ortholog assembled).  These high priority </w:t>
-      </w:r>
-      <w:r>
-        <w:rPr>
-          <w:rFonts w:ascii="Segoe UI" w:eastAsia="Times New Roman" w:hAnsi="Segoe UI" w:cs="Segoe UI"/>
-          <w:color w:val="24292E"/>
-          <w:sz w:val="24"/>
-          <w:szCs w:val="24"/>
-          <w:lang w:eastAsia="en-AU"/>
-        </w:rPr>
-        <w:t xml:space="preserve">gene </w:t>
-      </w:r>
-      <w:r>
-        <w:rPr>
-          <w:rFonts w:ascii="Segoe UI" w:eastAsia="Times New Roman" w:hAnsi="Segoe UI" w:cs="Segoe UI"/>
-          <w:color w:val="24292E"/>
-          <w:sz w:val="24"/>
-          <w:szCs w:val="24"/>
-          <w:lang w:eastAsia="en-AU"/>
-        </w:rPr>
-        <w:t xml:space="preserve">alignments need to </w:t>
-      </w:r>
-      <w:r>
-        <w:rPr>
-          <w:rFonts w:ascii="Segoe UI" w:eastAsia="Times New Roman" w:hAnsi="Segoe UI" w:cs="Segoe UI"/>
-          <w:color w:val="24292E"/>
-          <w:sz w:val="24"/>
-          <w:szCs w:val="24"/>
-          <w:lang w:eastAsia="en-AU"/>
-        </w:rPr>
-        <w:t xml:space="preserve">visually inspected and assessed for hidden </w:t>
+        <w:t xml:space="preserve"> suitable for phylogenetic analysis.  Filtering based on taxa completeness is recommended at this stage (e.g. 80% of the study taxa have this single copy ortholog assembled).  These high priority gene alignments need to visually inspected and assessed for hidden </w:t>
       </w:r>
       <w:proofErr w:type="spellStart"/>
       <w:r>
@@ -1369,7 +1357,7 @@
     <w:p>
       <w:pPr>
         <w:spacing w:before="60" w:after="100" w:afterAutospacing="1" w:line="240" w:lineRule="auto"/>
-        <w:ind w:left="720"/>
+        <w:ind w:left="737"/>
         <w:rPr>
           <w:rFonts w:ascii="Segoe UI" w:eastAsia="Times New Roman" w:hAnsi="Segoe UI" w:cs="Segoe UI"/>
           <w:color w:val="24292E"/>
@@ -1408,27 +1396,7 @@
           <w:szCs w:val="24"/>
           <w:lang w:eastAsia="en-AU"/>
         </w:rPr>
-        <w:t xml:space="preserve">, 2) contaminants or 3) or </w:t>
-      </w:r>
-      <w:r>
-        <w:rPr>
-          <w:rFonts w:ascii="Segoe UI" w:eastAsia="Times New Roman" w:hAnsi="Segoe UI" w:cs="Segoe UI"/>
-          <w:color w:val="24292E"/>
-          <w:sz w:val="24"/>
-          <w:szCs w:val="24"/>
-          <w:lang w:eastAsia="en-AU"/>
-        </w:rPr>
-        <w:t xml:space="preserve">the result of </w:t>
-      </w:r>
-      <w:r>
-        <w:rPr>
-          <w:rFonts w:ascii="Segoe UI" w:eastAsia="Times New Roman" w:hAnsi="Segoe UI" w:cs="Segoe UI"/>
-          <w:color w:val="24292E"/>
-          <w:sz w:val="24"/>
-          <w:szCs w:val="24"/>
-          <w:lang w:eastAsia="en-AU"/>
-        </w:rPr>
-        <w:t xml:space="preserve">erroneous </w:t>
+        <w:t xml:space="preserve">, 2) contaminants or 3) or the result of erroneous </w:t>
       </w:r>
       <w:proofErr w:type="spellStart"/>
       <w:r>
@@ -1549,7 +1517,47 @@
           <w:szCs w:val="24"/>
           <w:lang w:eastAsia="en-AU"/>
         </w:rPr>
-        <w:t xml:space="preserve">ll produce the final alignments, one for each gene in </w:t>
+        <w:t>ll produce the final alignments</w:t>
+      </w:r>
+      <w:r>
+        <w:rPr>
+          <w:rFonts w:ascii="Segoe UI" w:eastAsia="Times New Roman" w:hAnsi="Segoe UI" w:cs="Segoe UI"/>
+          <w:color w:val="24292E"/>
+          <w:sz w:val="24"/>
+          <w:szCs w:val="24"/>
+          <w:lang w:eastAsia="en-AU"/>
+        </w:rPr>
+        <w:t xml:space="preserve"> for the high priority subset</w:t>
+      </w:r>
+      <w:r>
+        <w:rPr>
+          <w:rFonts w:ascii="Segoe UI" w:eastAsia="Times New Roman" w:hAnsi="Segoe UI" w:cs="Segoe UI"/>
+          <w:color w:val="24292E"/>
+          <w:sz w:val="24"/>
+          <w:szCs w:val="24"/>
+          <w:lang w:eastAsia="en-AU"/>
+        </w:rPr>
+        <w:t xml:space="preserve">, one </w:t>
+      </w:r>
+      <w:r>
+        <w:rPr>
+          <w:rFonts w:ascii="Segoe UI" w:eastAsia="Times New Roman" w:hAnsi="Segoe UI" w:cs="Segoe UI"/>
+          <w:color w:val="24292E"/>
+          <w:sz w:val="24"/>
+          <w:szCs w:val="24"/>
+          <w:lang w:eastAsia="en-AU"/>
+        </w:rPr>
+        <w:t xml:space="preserve">alignment </w:t>
+      </w:r>
+      <w:r>
+        <w:rPr>
+          <w:rFonts w:ascii="Segoe UI" w:eastAsia="Times New Roman" w:hAnsi="Segoe UI" w:cs="Segoe UI"/>
+          <w:color w:val="24292E"/>
+          <w:sz w:val="24"/>
+          <w:szCs w:val="24"/>
+          <w:lang w:eastAsia="en-AU"/>
+        </w:rPr>
+        <w:t xml:space="preserve">for each gene in </w:t>
       </w:r>
       <w:proofErr w:type="spellStart"/>
       <w:r>
@@ -1659,8 +1667,63 @@
         </w:rPr>
         <w:t xml:space="preserve"> format.</w:t>
       </w:r>
+      <w:r>
+        <w:rPr>
+          <w:rFonts w:ascii="Segoe UI" w:eastAsia="Times New Roman" w:hAnsi="Segoe UI" w:cs="Segoe UI"/>
+          <w:color w:val="24292E"/>
+          <w:sz w:val="24"/>
+          <w:szCs w:val="24"/>
+          <w:lang w:eastAsia="en-AU"/>
+        </w:rPr>
+        <w:t xml:space="preserve">  This module also includes removal of poorly aligned region</w:t>
+      </w:r>
+      <w:r>
+        <w:rPr>
+          <w:rFonts w:ascii="Segoe UI" w:eastAsia="Times New Roman" w:hAnsi="Segoe UI" w:cs="Segoe UI"/>
+          <w:color w:val="24292E"/>
+          <w:sz w:val="24"/>
+          <w:szCs w:val="24"/>
+          <w:lang w:eastAsia="en-AU"/>
+        </w:rPr>
+        <w:t>s</w:t>
+      </w:r>
+      <w:r>
+        <w:rPr>
+          <w:rFonts w:ascii="Segoe UI" w:eastAsia="Times New Roman" w:hAnsi="Segoe UI" w:cs="Segoe UI"/>
+          <w:color w:val="24292E"/>
+          <w:sz w:val="24"/>
+          <w:szCs w:val="24"/>
+          <w:lang w:eastAsia="en-AU"/>
+        </w:rPr>
+        <w:t xml:space="preserve"> using BMGE (ref).  Such regions could be due to, for instance, low complexity or excessive </w:t>
+      </w:r>
+      <w:proofErr w:type="spellStart"/>
+      <w:r>
+        <w:rPr>
+          <w:rFonts w:ascii="Segoe UI" w:eastAsia="Times New Roman" w:hAnsi="Segoe UI" w:cs="Segoe UI"/>
+          <w:color w:val="24292E"/>
+          <w:sz w:val="24"/>
+          <w:szCs w:val="24"/>
+          <w:lang w:eastAsia="en-AU"/>
+        </w:rPr>
+        <w:t>indels</w:t>
+      </w:r>
+      <w:proofErr w:type="spellEnd"/>
+      <w:r>
+        <w:rPr>
+          <w:rFonts w:ascii="Segoe UI" w:eastAsia="Times New Roman" w:hAnsi="Segoe UI" w:cs="Segoe UI"/>
+          <w:color w:val="24292E"/>
+          <w:sz w:val="24"/>
+          <w:szCs w:val="24"/>
+          <w:lang w:eastAsia="en-AU"/>
+        </w:rPr>
+        <w:t xml:space="preserve">, or flanking regions with low taxa completeness, </w:t>
+      </w:r>
     </w:p>
-    <w:p/>
+    <w:p>
+      <w:bookmarkStart w:id="4" w:name="_GoBack"/>
+      <w:bookmarkEnd w:id="4"/>
+    </w:p>
     <w:sectPr>
       <w:pgSz w:w="11906" w:h="16838"/>
       <w:pgMar w:top="1440" w:right="1440" w:bottom="1440" w:left="1440" w:header="708" w:footer="708" w:gutter="0"/>

</xml_diff>